<commit_message>
TFS 24519 - Bingo logs upload to SharePoint for any given month
git-tfs-id: [https://tfs.omnicloud.local/tfs/cco%20program/]$/eCoaching_V2;C51401
</commit_message>
<xml_diff>
--- a/Unit Test/SOIBean/CCO_eCoaching_Log_Bingo_Upload_SOIBean_UTD.docx
+++ b/Unit Test/SOIBean/CCO_eCoaching_Log_Bingo_Upload_SOIBean_UTD.docx
@@ -1,6 +1,6 @@
 
 <file path=word/document.xml><?xml version="1.0" encoding="utf-8"?>
-<w:document xmlns:wpc="http://schemas.microsoft.com/office/word/2010/wordprocessingCanvas" xmlns:cx="http://schemas.microsoft.com/office/drawing/2014/chartex" xmlns:cx1="http://schemas.microsoft.com/office/drawing/2015/9/8/chartex" xmlns:cx2="http://schemas.microsoft.com/office/drawing/2015/10/21/chartex" xmlns:cx3="http://schemas.microsoft.com/office/drawing/2016/5/9/chartex" xmlns:cx4="http://schemas.microsoft.com/office/drawing/2016/5/10/chartex" xmlns:cx5="http://schemas.microsoft.com/office/drawing/2016/5/11/chartex" xmlns:cx6="http://schemas.microsoft.com/office/drawing/2016/5/12/chartex" xmlns:cx7="http://schemas.microsoft.com/office/drawing/2016/5/13/chartex" xmlns:cx8="http://schemas.microsoft.com/office/drawing/2016/5/14/chartex" xmlns:mc="http://schemas.openxmlformats.org/markup-compatibility/2006" xmlns:aink="http://schemas.microsoft.com/office/drawing/2016/ink" xmlns:am3d="http://schemas.microsoft.com/office/drawing/2017/model3d" xmlns:o="urn:schemas-microsoft-com:office:office" xmlns:r="http://schemas.openxmlformats.org/officeDocument/2006/relationships" xmlns:m="http://schemas.openxmlformats.org/officeDocument/2006/math" xmlns:v="urn:schemas-microsoft-com:vml" xmlns:wp14="http://schemas.microsoft.com/office/word/2010/wordprocessingDrawing" xmlns:wp="http://schemas.openxmlformats.org/drawingml/2006/wordprocessingDrawing" xmlns:w10="urn:schemas-microsoft-com:office:word" xmlns:w="http://schemas.openxmlformats.org/wordprocessingml/2006/main" xmlns:w14="http://schemas.microsoft.com/office/word/2010/wordml" xmlns:w15="http://schemas.microsoft.com/office/word/2012/wordml" xmlns:w16cid="http://schemas.microsoft.com/office/word/2016/wordml/cid" xmlns:w16se="http://schemas.microsoft.com/office/word/2015/wordml/symex" xmlns:wpg="http://schemas.microsoft.com/office/word/2010/wordprocessingGroup" xmlns:wpi="http://schemas.microsoft.com/office/word/2010/wordprocessingInk" xmlns:wne="http://schemas.microsoft.com/office/word/2006/wordml" xmlns:wps="http://schemas.microsoft.com/office/word/2010/wordprocessingShape" mc:Ignorable="w14 w15 w16se w16cid wp14">
+<w:document xmlns:wpc="http://schemas.microsoft.com/office/word/2010/wordprocessingCanvas" xmlns:cx="http://schemas.microsoft.com/office/drawing/2014/chartex" xmlns:cx1="http://schemas.microsoft.com/office/drawing/2015/9/8/chartex" xmlns:cx2="http://schemas.microsoft.com/office/drawing/2015/10/21/chartex" xmlns:cx3="http://schemas.microsoft.com/office/drawing/2016/5/9/chartex" xmlns:cx4="http://schemas.microsoft.com/office/drawing/2016/5/10/chartex" xmlns:cx5="http://schemas.microsoft.com/office/drawing/2016/5/11/chartex" xmlns:cx6="http://schemas.microsoft.com/office/drawing/2016/5/12/chartex" xmlns:cx7="http://schemas.microsoft.com/office/drawing/2016/5/13/chartex" xmlns:cx8="http://schemas.microsoft.com/office/drawing/2016/5/14/chartex" xmlns:mc="http://schemas.openxmlformats.org/markup-compatibility/2006" xmlns:aink="http://schemas.microsoft.com/office/drawing/2016/ink" xmlns:am3d="http://schemas.microsoft.com/office/drawing/2017/model3d" xmlns:o="urn:schemas-microsoft-com:office:office" xmlns:r="http://schemas.openxmlformats.org/officeDocument/2006/relationships" xmlns:m="http://schemas.openxmlformats.org/officeDocument/2006/math" xmlns:v="urn:schemas-microsoft-com:vml" xmlns:wp14="http://schemas.microsoft.com/office/word/2010/wordprocessingDrawing" xmlns:wp="http://schemas.openxmlformats.org/drawingml/2006/wordprocessingDrawing" xmlns:w10="urn:schemas-microsoft-com:office:word" xmlns:w="http://schemas.openxmlformats.org/wordprocessingml/2006/main" xmlns:w14="http://schemas.microsoft.com/office/word/2010/wordml" xmlns:w15="http://schemas.microsoft.com/office/word/2012/wordml" xmlns:w16cex="http://schemas.microsoft.com/office/word/2018/wordml/cex" xmlns:w16cid="http://schemas.microsoft.com/office/word/2016/wordml/cid" xmlns:w16="http://schemas.microsoft.com/office/word/2018/wordml" xmlns:w16sdtdh="http://schemas.microsoft.com/office/word/2020/wordml/sdtdatahash" xmlns:w16se="http://schemas.microsoft.com/office/word/2015/wordml/symex" xmlns:wpg="http://schemas.microsoft.com/office/word/2010/wordprocessingGroup" xmlns:wpi="http://schemas.microsoft.com/office/word/2010/wordprocessingInk" xmlns:wne="http://schemas.microsoft.com/office/word/2006/wordml" xmlns:wps="http://schemas.microsoft.com/office/word/2010/wordprocessingShape" mc:Ignorable="w14 w15 w16se w16cid w16 w16cex w16sdtdh wp14">
   <w:body>
     <w:p>
       <w:pPr>
@@ -113,21 +113,12 @@
           <w:sz w:val="32"/>
         </w:rPr>
       </w:pPr>
-      <w:proofErr w:type="spellStart"/>
       <w:r>
         <w:rPr>
           <w:b/>
           <w:sz w:val="32"/>
         </w:rPr>
-        <w:t>SOIBean</w:t>
-      </w:r>
-      <w:proofErr w:type="spellEnd"/>
-      <w:r>
-        <w:rPr>
-          <w:b/>
-          <w:sz w:val="32"/>
-        </w:rPr>
-        <w:t xml:space="preserve"> Unit Test Cases</w:t>
+        <w:t>SOIBean Unit Test Cases</w:t>
       </w:r>
     </w:p>
     <w:p>
@@ -719,15 +710,7 @@
           </w:tcPr>
           <w:p>
             <w:r>
-              <w:t xml:space="preserve">TFS 19526 - Extract bingo logs from </w:t>
-            </w:r>
-            <w:proofErr w:type="spellStart"/>
-            <w:r>
-              <w:t>ecl</w:t>
-            </w:r>
-            <w:proofErr w:type="spellEnd"/>
-            <w:r>
-              <w:t xml:space="preserve"> and post to share point sites. Initial revision or updates from unit testing.</w:t>
+              <w:t>TFS 19526 - Extract bingo logs from ecl and post to share point sites. Initial revision or updates from unit testing.</w:t>
             </w:r>
             <w:r>
               <w:t xml:space="preserve"> Initial Revision.</w:t>
@@ -765,7 +748,11 @@
               <w:right w:val="single" w:sz="6" w:space="0" w:color="C0C0C0"/>
             </w:tcBorders>
           </w:tcPr>
-          <w:p/>
+          <w:p>
+            <w:r>
+              <w:t>04/14/2022</w:t>
+            </w:r>
+          </w:p>
         </w:tc>
         <w:tc>
           <w:tcPr>
@@ -777,7 +764,11 @@
               <w:right w:val="single" w:sz="6" w:space="0" w:color="C0C0C0"/>
             </w:tcBorders>
           </w:tcPr>
-          <w:p/>
+          <w:p>
+            <w:r>
+              <w:t>2.0</w:t>
+            </w:r>
+          </w:p>
         </w:tc>
         <w:tc>
           <w:tcPr>
@@ -789,7 +780,17 @@
               <w:right w:val="single" w:sz="6" w:space="0" w:color="C0C0C0"/>
             </w:tcBorders>
           </w:tcPr>
-          <w:p/>
+          <w:p>
+            <w:r>
+              <w:t xml:space="preserve">TFS </w:t>
+            </w:r>
+            <w:r>
+              <w:t>24519</w:t>
+            </w:r>
+            <w:r>
+              <w:t xml:space="preserve"> - Bingo logs upload to SharePoint for any given month</w:t>
+            </w:r>
+          </w:p>
         </w:tc>
         <w:tc>
           <w:tcPr>
@@ -801,7 +802,11 @@
               <w:right w:val="single" w:sz="6" w:space="0" w:color="C0C0C0"/>
             </w:tcBorders>
           </w:tcPr>
-          <w:p/>
+          <w:p>
+            <w:r>
+              <w:t>Susmitha Palacherla</w:t>
+            </w:r>
+          </w:p>
         </w:tc>
       </w:tr>
       <w:tr>
@@ -1051,10 +1056,7 @@
               <w:right w:val="single" w:sz="6" w:space="0" w:color="C0C0C0"/>
             </w:tcBorders>
           </w:tcPr>
-          <w:p>
-            <w:bookmarkStart w:id="15" w:name="_GoBack"/>
-            <w:bookmarkEnd w:id="15"/>
-          </w:p>
+          <w:p/>
         </w:tc>
         <w:tc>
           <w:tcPr>
@@ -1573,16 +1575,16 @@
           <w:u w:val="single"/>
         </w:rPr>
       </w:pPr>
-      <w:bookmarkStart w:id="16" w:name="_Toc54945285"/>
-      <w:bookmarkStart w:id="17" w:name="_Toc59455237"/>
+      <w:bookmarkStart w:id="15" w:name="_Toc54945285"/>
+      <w:bookmarkStart w:id="16" w:name="_Toc59455237"/>
       <w:r>
         <w:rPr>
           <w:rFonts w:ascii="Arial" w:hAnsi="Arial"/>
         </w:rPr>
         <w:t>Unit Test – Test Cases</w:t>
       </w:r>
+      <w:bookmarkEnd w:id="15"/>
       <w:bookmarkEnd w:id="16"/>
-      <w:bookmarkEnd w:id="17"/>
     </w:p>
     <w:p>
       <w:pPr>
@@ -1605,14 +1607,14 @@
           <w:color w:val="auto"/>
         </w:rPr>
       </w:pPr>
-      <w:bookmarkStart w:id="18" w:name="_Toc59455238"/>
+      <w:bookmarkStart w:id="17" w:name="_Toc59455238"/>
       <w:r>
         <w:rPr>
           <w:color w:val="auto"/>
         </w:rPr>
         <w:t>Bingo Logs upload</w:t>
       </w:r>
-      <w:bookmarkEnd w:id="18"/>
+      <w:bookmarkEnd w:id="17"/>
     </w:p>
     <w:tbl>
       <w:tblPr>
@@ -1676,13 +1678,8 @@
             <w:r>
               <w:t xml:space="preserve">CCO </w:t>
             </w:r>
-            <w:proofErr w:type="spellStart"/>
-            <w:r>
-              <w:t>eCoaching</w:t>
-            </w:r>
-            <w:proofErr w:type="spellEnd"/>
-            <w:r>
-              <w:t xml:space="preserve"> Log</w:t>
+            <w:r>
+              <w:t>eCoaching Log</w:t>
             </w:r>
           </w:p>
         </w:tc>
@@ -1732,7 +1729,13 @@
           </w:tcPr>
           <w:p>
             <w:r>
-              <w:t>3. GENERAL SETUP:</w:t>
+              <w:t xml:space="preserve">3. GENERAL </w:t>
+            </w:r>
+            <w:r>
+              <w:t>NOTES</w:t>
+            </w:r>
+            <w:r>
+              <w:t>:</w:t>
             </w:r>
           </w:p>
         </w:tc>
@@ -1751,11 +1754,9 @@
                 <w:tab w:val="left" w:pos="1272"/>
               </w:tabs>
             </w:pPr>
-            <w:proofErr w:type="spellStart"/>
             <w:r>
               <w:t>eCoaching</w:t>
             </w:r>
-            <w:proofErr w:type="spellEnd"/>
             <w:r>
               <w:t xml:space="preserve"> Bingo</w:t>
             </w:r>
@@ -1772,22 +1773,28 @@
               <w:t>s</w:t>
             </w:r>
             <w:r>
-              <w:t xml:space="preserve"> been configured so that </w:t>
-            </w:r>
-            <w:proofErr w:type="spellStart"/>
-            <w:r>
-              <w:t>SOIBean</w:t>
-            </w:r>
-            <w:proofErr w:type="spellEnd"/>
-            <w:r>
-              <w:t xml:space="preserve"> application has Write permissions to the lists.</w:t>
-            </w:r>
-          </w:p>
-          <w:p>
-            <w:r>
-              <w:t xml:space="preserve">. </w:t>
-            </w:r>
-          </w:p>
+              <w:t xml:space="preserve"> been configured so that SOIBean application has Write permissions to the lists.</w:t>
+            </w:r>
+          </w:p>
+          <w:p>
+            <w:r>
+              <w:t>The upload process is triggered by the CoachingQualityNow Load sql agent job when a BQ% file is loaded.</w:t>
+            </w:r>
+          </w:p>
+          <w:p>
+            <w:r>
+              <w:t>In Dev and Test environments the actual upload is not tested after Initial setup</w:t>
+            </w:r>
+          </w:p>
+          <w:p>
+            <w:r>
+              <w:t xml:space="preserve">Only the staging of logs </w:t>
+            </w:r>
+            <w:r>
+              <w:t>for Upload tested.</w:t>
+            </w:r>
+          </w:p>
+          <w:p/>
         </w:tc>
       </w:tr>
     </w:tbl>
@@ -2009,12 +2016,6 @@
               </w:tabs>
               <w:jc w:val="center"/>
             </w:pPr>
-            <w:r>
-              <w:t>BLU</w:t>
-            </w:r>
-            <w:r>
-              <w:t>-1</w:t>
-            </w:r>
           </w:p>
         </w:tc>
         <w:tc>
@@ -2029,16 +2030,7 @@
               </w:tabs>
             </w:pPr>
             <w:r>
-              <w:t xml:space="preserve">Normal path uploading new </w:t>
-            </w:r>
-            <w:r>
-              <w:t xml:space="preserve">Bingo </w:t>
-            </w:r>
-            <w:r>
-              <w:t>l</w:t>
-            </w:r>
-            <w:r>
-              <w:t>ogs</w:t>
+              <w:t>Staging of logs for Uload</w:t>
             </w:r>
           </w:p>
         </w:tc>
@@ -2054,22 +2046,6 @@
                 <w:tab w:val="left" w:pos="1272"/>
               </w:tabs>
             </w:pPr>
-            <w:r>
-              <w:t xml:space="preserve">Table </w:t>
-            </w:r>
-            <w:proofErr w:type="spellStart"/>
-            <w:proofErr w:type="gramStart"/>
-            <w:r>
-              <w:t>EC.Coaching</w:t>
-            </w:r>
-            <w:proofErr w:type="gramEnd"/>
-            <w:r>
-              <w:t>_Log</w:t>
-            </w:r>
-            <w:proofErr w:type="spellEnd"/>
-            <w:r>
-              <w:t xml:space="preserve"> has Coaching logs meeting the selection criteria for upload.</w:t>
-            </w:r>
           </w:p>
         </w:tc>
         <w:tc>
@@ -2082,30 +2058,12 @@
                 <w:tab w:val="left" w:pos="360"/>
               </w:tabs>
             </w:pPr>
-            <w:r>
-              <w:t>Run SOIBean</w:t>
-            </w:r>
-            <w:r>
-              <w:t>.exe</w:t>
-            </w:r>
-            <w:r>
-              <w:t xml:space="preserve"> with </w:t>
-            </w:r>
-            <w:proofErr w:type="spellStart"/>
-            <w:r>
-              <w:t>ecl</w:t>
-            </w:r>
-            <w:r>
-              <w:t>.config</w:t>
-            </w:r>
-            <w:proofErr w:type="spellEnd"/>
-            <w:r>
-              <w:t>, appropriate environment config</w:t>
-            </w:r>
-            <w:r>
-              <w:t xml:space="preserve"> and the appropriate site config.</w:t>
-            </w:r>
-          </w:p>
+          </w:p>
+        </w:tc>
+        <w:tc>
+          <w:tcPr>
+            <w:tcW w:w="4073" w:type="dxa"/>
+          </w:tcPr>
           <w:p>
             <w:pPr>
               <w:tabs>
@@ -2116,68 +2074,6 @@
         </w:tc>
         <w:tc>
           <w:tcPr>
-            <w:tcW w:w="4073" w:type="dxa"/>
-          </w:tcPr>
-          <w:p>
-            <w:pPr>
-              <w:tabs>
-                <w:tab w:val="left" w:pos="360"/>
-              </w:tabs>
-            </w:pPr>
-            <w:r>
-              <w:t xml:space="preserve">The corresponding </w:t>
-            </w:r>
-            <w:proofErr w:type="spellStart"/>
-            <w:r>
-              <w:t>Sharepoint</w:t>
-            </w:r>
-            <w:proofErr w:type="spellEnd"/>
-            <w:r>
-              <w:t xml:space="preserve"> list for a site is populated </w:t>
-            </w:r>
-            <w:proofErr w:type="gramStart"/>
-            <w:r>
-              <w:t xml:space="preserve">with </w:t>
-            </w:r>
-            <w:r>
-              <w:t xml:space="preserve"> “</w:t>
-            </w:r>
-            <w:proofErr w:type="gramEnd"/>
-            <w:r>
-              <w:t xml:space="preserve">New” records from the database. </w:t>
-            </w:r>
-            <w:proofErr w:type="spellStart"/>
-            <w:r>
-              <w:t>Upload_Status</w:t>
-            </w:r>
-            <w:proofErr w:type="spellEnd"/>
-            <w:r>
-              <w:t xml:space="preserve"> </w:t>
-            </w:r>
-            <w:r>
-              <w:t xml:space="preserve">in </w:t>
-            </w:r>
-            <w:r>
-              <w:t xml:space="preserve">Table </w:t>
-            </w:r>
-            <w:proofErr w:type="spellStart"/>
-            <w:r>
-              <w:t>Coaching_Log_Bingo_SharePoint_Uploads</w:t>
-            </w:r>
-            <w:proofErr w:type="spellEnd"/>
-            <w:r>
-              <w:t xml:space="preserve"> is updated to “Loaded” </w:t>
-            </w:r>
-            <w:r>
-              <w:t>f</w:t>
-            </w:r>
-            <w:r>
-              <w:t>or the rows inserted into SharePoint. Email received indicating success of upload with correct count of records inserted / updated.</w:t>
-            </w:r>
-          </w:p>
-        </w:tc>
-        <w:tc>
-          <w:tcPr>
             <w:tcW w:w="1440" w:type="dxa"/>
           </w:tcPr>
           <w:p>
@@ -2185,10 +2081,8 @@
               <w:tabs>
                 <w:tab w:val="left" w:pos="324"/>
               </w:tabs>
-            </w:pPr>
-            <w:r>
-              <w:t>Pass</w:t>
-            </w:r>
+              <w:jc w:val="center"/>
+            </w:pPr>
           </w:p>
         </w:tc>
       </w:tr>
@@ -2205,10 +2099,10 @@
               <w:jc w:val="center"/>
             </w:pPr>
             <w:r>
-              <w:t>BLU-</w:t>
-            </w:r>
-            <w:r>
-              <w:t>2</w:t>
+              <w:t>BLU -1</w:t>
+            </w:r>
+            <w:r>
+              <w:t>.1</w:t>
             </w:r>
           </w:p>
         </w:tc>
@@ -2220,14 +2114,31 @@
             <w:pPr>
               <w:tabs>
                 <w:tab w:val="left" w:pos="360"/>
-              </w:tabs>
-            </w:pPr>
-            <w:r>
-              <w:t xml:space="preserve">Normal path </w:t>
-            </w:r>
-            <w:r>
-              <w:t>rerunning the process with additional new logs selected.</w:t>
-            </w:r>
+                <w:tab w:val="left" w:pos="1272"/>
+              </w:tabs>
+            </w:pPr>
+            <w:r>
+              <w:t>Default Scenario</w:t>
+            </w:r>
+          </w:p>
+          <w:p>
+            <w:pPr>
+              <w:tabs>
+                <w:tab w:val="left" w:pos="360"/>
+                <w:tab w:val="left" w:pos="1272"/>
+              </w:tabs>
+            </w:pPr>
+            <w:r>
+              <w:t>Bingo files with records having Event date other than previous month staged in current month</w:t>
+            </w:r>
+          </w:p>
+          <w:p>
+            <w:pPr>
+              <w:tabs>
+                <w:tab w:val="left" w:pos="360"/>
+                <w:tab w:val="left" w:pos="1272"/>
+              </w:tabs>
+            </w:pPr>
           </w:p>
         </w:tc>
         <w:tc>
@@ -2239,29 +2150,11 @@
             <w:pPr>
               <w:tabs>
                 <w:tab w:val="left" w:pos="360"/>
-              </w:tabs>
-            </w:pPr>
-            <w:r>
-              <w:t xml:space="preserve">Table </w:t>
-            </w:r>
-            <w:proofErr w:type="spellStart"/>
-            <w:proofErr w:type="gramStart"/>
-            <w:r>
-              <w:t>EC.Coaching</w:t>
-            </w:r>
-            <w:proofErr w:type="gramEnd"/>
-            <w:r>
-              <w:t>_Log</w:t>
-            </w:r>
-            <w:proofErr w:type="spellEnd"/>
-            <w:r>
-              <w:t xml:space="preserve"> has </w:t>
-            </w:r>
-            <w:r>
-              <w:t xml:space="preserve">additional </w:t>
-            </w:r>
-            <w:r>
-              <w:t>Coaching logs meeting the selection criteria for upload.</w:t>
+                <w:tab w:val="left" w:pos="1272"/>
+              </w:tabs>
+            </w:pPr>
+            <w:r>
+              <w:t xml:space="preserve">Stage the Bingo files with records having Event date in previous month </w:t>
             </w:r>
           </w:p>
         </w:tc>
@@ -2276,14 +2169,18 @@
               </w:tabs>
             </w:pPr>
             <w:r>
-              <w:t>Same as BLU</w:t>
-            </w:r>
-            <w:r>
-              <w:t>-1</w:t>
-            </w:r>
-            <w:r>
-              <w:t>.</w:t>
-            </w:r>
+              <w:t xml:space="preserve">Run </w:t>
+            </w:r>
+            <w:r>
+              <w:t>CoachingQualityOther job</w:t>
+            </w:r>
+          </w:p>
+          <w:p>
+            <w:pPr>
+              <w:tabs>
+                <w:tab w:val="left" w:pos="360"/>
+              </w:tabs>
+            </w:pPr>
           </w:p>
         </w:tc>
         <w:tc>
@@ -2297,73 +2194,16 @@
               </w:tabs>
             </w:pPr>
             <w:r>
-              <w:t xml:space="preserve">The new </w:t>
-            </w:r>
-            <w:proofErr w:type="spellStart"/>
-            <w:r>
-              <w:t>ly</w:t>
-            </w:r>
-            <w:proofErr w:type="spellEnd"/>
-            <w:r>
-              <w:t xml:space="preserve"> added logs are added to corresponding to SharePoint list.</w:t>
-            </w:r>
-          </w:p>
-          <w:p>
-            <w:pPr>
-              <w:tabs>
-                <w:tab w:val="left" w:pos="360"/>
-              </w:tabs>
-            </w:pPr>
-            <w:r>
-              <w:t xml:space="preserve">The previously uploaded records remain unchanged and </w:t>
-            </w:r>
-            <w:proofErr w:type="spellStart"/>
-            <w:r>
-              <w:t>Upload_Status</w:t>
-            </w:r>
-            <w:proofErr w:type="spellEnd"/>
-            <w:r>
-              <w:t xml:space="preserve"> </w:t>
-            </w:r>
-            <w:r>
-              <w:t xml:space="preserve">in Table </w:t>
-            </w:r>
-            <w:proofErr w:type="spellStart"/>
+              <w:t xml:space="preserve">Bingo files should be loaded and </w:t>
+            </w:r>
+            <w:r>
+              <w:t xml:space="preserve">records should also be staged in Table </w:t>
+            </w:r>
             <w:r>
               <w:t>Coaching_Log_Bingo_SharePoint_Uploads</w:t>
             </w:r>
-            <w:proofErr w:type="spellEnd"/>
-            <w:r>
-              <w:t xml:space="preserve"> </w:t>
-            </w:r>
-            <w:proofErr w:type="gramStart"/>
-            <w:r>
-              <w:t>is</w:t>
-            </w:r>
-            <w:r>
-              <w:t xml:space="preserve"> </w:t>
-            </w:r>
-            <w:r>
-              <w:t xml:space="preserve"> updated</w:t>
-            </w:r>
-            <w:proofErr w:type="gramEnd"/>
-            <w:r>
-              <w:t xml:space="preserve"> to “</w:t>
-            </w:r>
-            <w:r>
-              <w:t>Duplicate</w:t>
-            </w:r>
-            <w:r>
-              <w:t>”</w:t>
-            </w:r>
-            <w:r>
-              <w:t xml:space="preserve"> for the previously loaded records and ‘Loaded’ for newly uploaded logs. </w:t>
-            </w:r>
-            <w:r>
-              <w:t>Email received indicating success of upload with correct count of records inserted / updated.</w:t>
-            </w:r>
-            <w:r>
-              <w:t>\ or duplicates.</w:t>
+            <w:r>
+              <w:t xml:space="preserve"> for upload to SharePoint</w:t>
             </w:r>
           </w:p>
         </w:tc>
@@ -2373,10 +2213,13 @@
           </w:tcPr>
           <w:p>
             <w:pPr>
+              <w:tabs>
+                <w:tab w:val="left" w:pos="324"/>
+              </w:tabs>
               <w:jc w:val="center"/>
             </w:pPr>
             <w:r>
-              <w:t>Pass</w:t>
+              <w:t>NA</w:t>
             </w:r>
           </w:p>
         </w:tc>
@@ -2394,10 +2237,7 @@
               <w:jc w:val="center"/>
             </w:pPr>
             <w:r>
-              <w:t>BLU-</w:t>
-            </w:r>
-            <w:r>
-              <w:t>3</w:t>
+              <w:t>BLU-1.2</w:t>
             </w:r>
           </w:p>
         </w:tc>
@@ -2409,11 +2249,37 @@
             <w:pPr>
               <w:tabs>
                 <w:tab w:val="left" w:pos="360"/>
-              </w:tabs>
-            </w:pPr>
-            <w:r>
-              <w:t>Duplicate detection and handling path.</w:t>
-            </w:r>
+                <w:tab w:val="left" w:pos="1272"/>
+              </w:tabs>
+            </w:pPr>
+            <w:r>
+              <w:t>Special Scenario</w:t>
+            </w:r>
+          </w:p>
+          <w:p>
+            <w:pPr>
+              <w:tabs>
+                <w:tab w:val="left" w:pos="360"/>
+                <w:tab w:val="left" w:pos="1272"/>
+              </w:tabs>
+            </w:pPr>
+            <w:r>
+              <w:t xml:space="preserve">Bingo files </w:t>
+            </w:r>
+            <w:r>
+              <w:t xml:space="preserve">with records having Event date other than </w:t>
+            </w:r>
+            <w:r>
+              <w:t>previous month staged in current month</w:t>
+            </w:r>
+          </w:p>
+          <w:p>
+            <w:pPr>
+              <w:tabs>
+                <w:tab w:val="left" w:pos="360"/>
+                <w:tab w:val="left" w:pos="1272"/>
+              </w:tabs>
+            </w:pPr>
           </w:p>
         </w:tc>
         <w:tc>
@@ -2425,26 +2291,42 @@
             <w:pPr>
               <w:tabs>
                 <w:tab w:val="left" w:pos="360"/>
-              </w:tabs>
-            </w:pPr>
-            <w:r>
-              <w:t xml:space="preserve">Table </w:t>
-            </w:r>
-            <w:proofErr w:type="spellStart"/>
-            <w:proofErr w:type="gramStart"/>
-            <w:r>
-              <w:t>EC.Coaching</w:t>
-            </w:r>
-            <w:proofErr w:type="gramEnd"/>
-            <w:r>
-              <w:t>_Log</w:t>
-            </w:r>
-            <w:proofErr w:type="spellEnd"/>
-            <w:r>
-              <w:t xml:space="preserve"> has additional Coaching logs meeting the selection criteria for upload</w:t>
-            </w:r>
-            <w:r>
-              <w:t xml:space="preserve"> for a different month for same employees.</w:t>
+                <w:tab w:val="left" w:pos="1272"/>
+              </w:tabs>
+            </w:pPr>
+            <w:r>
+              <w:t xml:space="preserve">Stage the Bingo files with records having Event date </w:t>
+            </w:r>
+            <w:r>
+              <w:t>other than the</w:t>
+            </w:r>
+            <w:r>
+              <w:t xml:space="preserve"> previous month</w:t>
+            </w:r>
+          </w:p>
+          <w:p>
+            <w:pPr>
+              <w:tabs>
+                <w:tab w:val="left" w:pos="360"/>
+                <w:tab w:val="left" w:pos="1272"/>
+              </w:tabs>
+            </w:pPr>
+          </w:p>
+          <w:p>
+            <w:pPr>
+              <w:tabs>
+                <w:tab w:val="left" w:pos="360"/>
+                <w:tab w:val="left" w:pos="1272"/>
+              </w:tabs>
+            </w:pPr>
+            <w:r>
+              <w:t xml:space="preserve">Add a row in table </w:t>
+            </w:r>
+            <w:r>
+              <w:t>Bingo_Upload_Dates</w:t>
+            </w:r>
+            <w:r>
+              <w:t xml:space="preserve"> with Begin and End Dates corresponding to the First and Last Day of the Month of the Event Date in the File</w:t>
             </w:r>
           </w:p>
         </w:tc>
@@ -2458,15 +2340,23 @@
                 <w:tab w:val="left" w:pos="360"/>
               </w:tabs>
             </w:pPr>
-            <w:r>
-              <w:t>Same as BLU</w:t>
-            </w:r>
-            <w:r>
-              <w:t>-1</w:t>
-            </w:r>
-            <w:r>
-              <w:t>.</w:t>
-            </w:r>
+          </w:p>
+          <w:p>
+            <w:pPr>
+              <w:tabs>
+                <w:tab w:val="left" w:pos="360"/>
+              </w:tabs>
+            </w:pPr>
+            <w:r>
+              <w:t>Run CoachingQualityOther job</w:t>
+            </w:r>
+          </w:p>
+          <w:p>
+            <w:pPr>
+              <w:tabs>
+                <w:tab w:val="left" w:pos="360"/>
+              </w:tabs>
+            </w:pPr>
           </w:p>
         </w:tc>
         <w:tc>
@@ -2480,46 +2370,13 @@
               </w:tabs>
             </w:pPr>
             <w:r>
-              <w:t xml:space="preserve">The corresponding </w:t>
-            </w:r>
-            <w:proofErr w:type="spellStart"/>
-            <w:r>
-              <w:t>Sharepoint</w:t>
-            </w:r>
-            <w:proofErr w:type="spellEnd"/>
-            <w:r>
-              <w:t xml:space="preserve"> list for a site is populated </w:t>
-            </w:r>
-            <w:proofErr w:type="gramStart"/>
-            <w:r>
-              <w:t>with  “</w:t>
-            </w:r>
-            <w:proofErr w:type="gramEnd"/>
-            <w:r>
-              <w:t xml:space="preserve">New” records from the database. </w:t>
-            </w:r>
-            <w:proofErr w:type="spellStart"/>
-            <w:r>
-              <w:t>Upload_Status</w:t>
-            </w:r>
-            <w:proofErr w:type="spellEnd"/>
-            <w:r>
-              <w:t xml:space="preserve"> </w:t>
-            </w:r>
-            <w:r>
-              <w:t xml:space="preserve">in Table </w:t>
-            </w:r>
-            <w:proofErr w:type="spellStart"/>
+              <w:t xml:space="preserve">Bingo files should be loaded and records should also be staged in Table </w:t>
+            </w:r>
             <w:r>
               <w:t>Coaching_Log_Bingo_SharePoint_Uploads</w:t>
             </w:r>
-            <w:proofErr w:type="spellEnd"/>
-            <w:r>
-              <w:t xml:space="preserve"> is updated to “Loaded” for the rows inserted into SharePoint. Email received indicating success </w:t>
-            </w:r>
-            <w:r>
-              <w:lastRenderedPageBreak/>
-              <w:t>of upload with correct count of records inserted / updated.</w:t>
+            <w:r>
+              <w:t xml:space="preserve"> for upload to SharePoint</w:t>
             </w:r>
           </w:p>
         </w:tc>
@@ -2529,10 +2386,12 @@
           </w:tcPr>
           <w:p>
             <w:pPr>
+              <w:tabs>
+                <w:tab w:val="left" w:pos="324"/>
+              </w:tabs>
               <w:jc w:val="center"/>
             </w:pPr>
             <w:r>
-              <w:lastRenderedPageBreak/>
               <w:t>Pass</w:t>
             </w:r>
           </w:p>
@@ -2550,12 +2409,6 @@
               </w:tabs>
               <w:jc w:val="center"/>
             </w:pPr>
-            <w:r>
-              <w:t>BLU-</w:t>
-            </w:r>
-            <w:r>
-              <w:t>4</w:t>
-            </w:r>
           </w:p>
         </w:tc>
         <w:tc>
@@ -2566,10 +2419,11 @@
             <w:pPr>
               <w:tabs>
                 <w:tab w:val="left" w:pos="360"/>
-              </w:tabs>
-            </w:pPr>
-            <w:r>
-              <w:t>Failure path.</w:t>
+                <w:tab w:val="left" w:pos="1272"/>
+              </w:tabs>
+            </w:pPr>
+            <w:r>
+              <w:t>Upload Process</w:t>
             </w:r>
           </w:p>
         </w:tc>
@@ -2582,14 +2436,9 @@
             <w:pPr>
               <w:tabs>
                 <w:tab w:val="left" w:pos="360"/>
-              </w:tabs>
-            </w:pPr>
-            <w:r>
-              <w:t>Update config file for one of the sites to add a</w:t>
-            </w:r>
-            <w:r>
-              <w:t xml:space="preserve"> non-existent field in the SharePoint list.</w:t>
-            </w:r>
+                <w:tab w:val="left" w:pos="1272"/>
+              </w:tabs>
+            </w:pPr>
           </w:p>
         </w:tc>
         <w:tc>
@@ -2602,15 +2451,6 @@
                 <w:tab w:val="left" w:pos="360"/>
               </w:tabs>
             </w:pPr>
-            <w:r>
-              <w:t>Same as BLU</w:t>
-            </w:r>
-            <w:r>
-              <w:t>-1</w:t>
-            </w:r>
-            <w:r>
-              <w:t>.</w:t>
-            </w:r>
           </w:p>
         </w:tc>
         <w:tc>
@@ -2623,44 +2463,448 @@
                 <w:tab w:val="left" w:pos="360"/>
               </w:tabs>
             </w:pPr>
-            <w:r>
-              <w:t>Process fails with error message like “</w:t>
-            </w:r>
-            <w:r>
-              <w:t xml:space="preserve">Failed on exception of type Exception with message </w:t>
-            </w:r>
-            <w:proofErr w:type="gramStart"/>
-            <w:r>
-              <w:t>The</w:t>
-            </w:r>
-            <w:proofErr w:type="gramEnd"/>
-            <w:r>
-              <w:t xml:space="preserve"> value Title123456 is not contained in the database record set</w:t>
-            </w:r>
-            <w:r>
-              <w:t xml:space="preserve">” </w:t>
-            </w:r>
-            <w:proofErr w:type="spellStart"/>
-            <w:r>
-              <w:t>Upload_Status</w:t>
-            </w:r>
-            <w:proofErr w:type="spellEnd"/>
-            <w:r>
-              <w:t xml:space="preserve"> is updated with status ‘Load </w:t>
-            </w:r>
-            <w:proofErr w:type="spellStart"/>
-            <w:r>
-              <w:t>Error’in</w:t>
-            </w:r>
-            <w:proofErr w:type="spellEnd"/>
-            <w:r>
-              <w:t xml:space="preserve"> table </w:t>
-            </w:r>
-            <w:proofErr w:type="spellStart"/>
-            <w:r>
+          </w:p>
+        </w:tc>
+        <w:tc>
+          <w:tcPr>
+            <w:tcW w:w="1440" w:type="dxa"/>
+          </w:tcPr>
+          <w:p>
+            <w:pPr>
+              <w:tabs>
+                <w:tab w:val="left" w:pos="324"/>
+              </w:tabs>
+              <w:jc w:val="center"/>
+            </w:pPr>
+          </w:p>
+        </w:tc>
+      </w:tr>
+      <w:tr>
+        <w:tc>
+          <w:tcPr>
+            <w:tcW w:w="985" w:type="dxa"/>
+          </w:tcPr>
+          <w:p>
+            <w:pPr>
+              <w:tabs>
+                <w:tab w:val="left" w:pos="360"/>
+              </w:tabs>
+              <w:jc w:val="center"/>
+            </w:pPr>
+            <w:r>
+              <w:t>BLU-2.1</w:t>
+            </w:r>
+          </w:p>
+        </w:tc>
+        <w:tc>
+          <w:tcPr>
+            <w:tcW w:w="2453" w:type="dxa"/>
+          </w:tcPr>
+          <w:p>
+            <w:pPr>
+              <w:tabs>
+                <w:tab w:val="left" w:pos="360"/>
+                <w:tab w:val="left" w:pos="1272"/>
+              </w:tabs>
+            </w:pPr>
+            <w:r>
+              <w:t>Normal path uploading new Bingo logs</w:t>
+            </w:r>
+          </w:p>
+        </w:tc>
+        <w:tc>
+          <w:tcPr>
+            <w:tcW w:w="3150" w:type="dxa"/>
+            <w:gridSpan w:val="2"/>
+          </w:tcPr>
+          <w:p>
+            <w:pPr>
+              <w:tabs>
+                <w:tab w:val="left" w:pos="360"/>
+                <w:tab w:val="left" w:pos="1272"/>
+              </w:tabs>
+            </w:pPr>
+            <w:r>
+              <w:t>Table EC.Coaching_Log has Coaching logs meeting the selection criteria for upload.</w:t>
+            </w:r>
+          </w:p>
+        </w:tc>
+        <w:tc>
+          <w:tcPr>
+            <w:tcW w:w="2407" w:type="dxa"/>
+          </w:tcPr>
+          <w:p>
+            <w:pPr>
+              <w:tabs>
+                <w:tab w:val="left" w:pos="360"/>
+              </w:tabs>
+            </w:pPr>
+            <w:r>
+              <w:t>Run SOIBean</w:t>
+            </w:r>
+            <w:r>
+              <w:t>.exe</w:t>
+            </w:r>
+            <w:r>
+              <w:t xml:space="preserve"> with ecl.config, appropriate </w:t>
+            </w:r>
+            <w:r>
+              <w:lastRenderedPageBreak/>
+              <w:t>environment config and the appropriate site config.</w:t>
+            </w:r>
+          </w:p>
+          <w:p>
+            <w:pPr>
+              <w:tabs>
+                <w:tab w:val="left" w:pos="360"/>
+              </w:tabs>
+            </w:pPr>
+          </w:p>
+        </w:tc>
+        <w:tc>
+          <w:tcPr>
+            <w:tcW w:w="4073" w:type="dxa"/>
+          </w:tcPr>
+          <w:p>
+            <w:pPr>
+              <w:tabs>
+                <w:tab w:val="left" w:pos="360"/>
+              </w:tabs>
+            </w:pPr>
+            <w:r>
+              <w:lastRenderedPageBreak/>
+              <w:t xml:space="preserve">The corresponding Sharepoint list for a site is populated with  “New” records from the database. </w:t>
+            </w:r>
+            <w:r>
+              <w:t xml:space="preserve">Upload_Status </w:t>
+            </w:r>
+            <w:r>
+              <w:t xml:space="preserve">in Table </w:t>
+            </w:r>
+            <w:r>
+              <w:lastRenderedPageBreak/>
               <w:t>Coaching_Log_Bingo_SharePoint_Uploads</w:t>
             </w:r>
-            <w:proofErr w:type="spellEnd"/>
+            <w:r>
+              <w:t xml:space="preserve"> is updated to “Loaded” for the rows inserted into SharePoint. Email received indicating success of upload with correct count of records inserted / updated.</w:t>
+            </w:r>
+          </w:p>
+        </w:tc>
+        <w:tc>
+          <w:tcPr>
+            <w:tcW w:w="1440" w:type="dxa"/>
+          </w:tcPr>
+          <w:p>
+            <w:pPr>
+              <w:tabs>
+                <w:tab w:val="left" w:pos="324"/>
+              </w:tabs>
+              <w:jc w:val="center"/>
+            </w:pPr>
+            <w:r>
+              <w:lastRenderedPageBreak/>
+              <w:t>NA</w:t>
+            </w:r>
+          </w:p>
+        </w:tc>
+      </w:tr>
+      <w:tr>
+        <w:tc>
+          <w:tcPr>
+            <w:tcW w:w="985" w:type="dxa"/>
+          </w:tcPr>
+          <w:p>
+            <w:pPr>
+              <w:tabs>
+                <w:tab w:val="left" w:pos="360"/>
+              </w:tabs>
+              <w:jc w:val="center"/>
+            </w:pPr>
+            <w:r>
+              <w:t>BLU-2.2</w:t>
+            </w:r>
+          </w:p>
+        </w:tc>
+        <w:tc>
+          <w:tcPr>
+            <w:tcW w:w="2453" w:type="dxa"/>
+          </w:tcPr>
+          <w:p>
+            <w:pPr>
+              <w:tabs>
+                <w:tab w:val="left" w:pos="360"/>
+              </w:tabs>
+            </w:pPr>
+            <w:r>
+              <w:t>Normal path rerunning the process with additional new logs selected.</w:t>
+            </w:r>
+          </w:p>
+        </w:tc>
+        <w:tc>
+          <w:tcPr>
+            <w:tcW w:w="3150" w:type="dxa"/>
+            <w:gridSpan w:val="2"/>
+          </w:tcPr>
+          <w:p>
+            <w:pPr>
+              <w:tabs>
+                <w:tab w:val="left" w:pos="360"/>
+              </w:tabs>
+            </w:pPr>
+            <w:r>
+              <w:t>Table EC.Coaching_Log has additional Coaching logs meeting the selection criteria for upload.</w:t>
+            </w:r>
+          </w:p>
+        </w:tc>
+        <w:tc>
+          <w:tcPr>
+            <w:tcW w:w="2407" w:type="dxa"/>
+          </w:tcPr>
+          <w:p>
+            <w:pPr>
+              <w:tabs>
+                <w:tab w:val="left" w:pos="360"/>
+              </w:tabs>
+            </w:pPr>
+            <w:r>
+              <w:t>Same as BLU-1.</w:t>
+            </w:r>
+          </w:p>
+        </w:tc>
+        <w:tc>
+          <w:tcPr>
+            <w:tcW w:w="4073" w:type="dxa"/>
+          </w:tcPr>
+          <w:p>
+            <w:pPr>
+              <w:tabs>
+                <w:tab w:val="left" w:pos="360"/>
+              </w:tabs>
+            </w:pPr>
+            <w:r>
+              <w:t>The newly added logs are added to corresponding to SharePoint list.</w:t>
+            </w:r>
+          </w:p>
+          <w:p>
+            <w:pPr>
+              <w:tabs>
+                <w:tab w:val="left" w:pos="360"/>
+              </w:tabs>
+            </w:pPr>
+            <w:r>
+              <w:t xml:space="preserve">The previously uploaded records remain unchanged and </w:t>
+            </w:r>
+            <w:r>
+              <w:t xml:space="preserve">Upload_Status </w:t>
+            </w:r>
+            <w:r>
+              <w:t xml:space="preserve">in Table </w:t>
+            </w:r>
+            <w:r>
+              <w:t>Coaching_Log_Bingo_SharePoint_Uploads</w:t>
+            </w:r>
+            <w:r>
+              <w:t xml:space="preserve"> is  updated to “Duplicate” for the previously loaded records and ‘Loaded’ for newly uploaded logs. Email received indicating success of upload with correct count of records inserted / updated.\ or duplicates.</w:t>
+            </w:r>
+          </w:p>
+        </w:tc>
+        <w:tc>
+          <w:tcPr>
+            <w:tcW w:w="1440" w:type="dxa"/>
+          </w:tcPr>
+          <w:p>
+            <w:pPr>
+              <w:jc w:val="center"/>
+            </w:pPr>
+            <w:r>
+              <w:t>NA</w:t>
+            </w:r>
+          </w:p>
+        </w:tc>
+      </w:tr>
+      <w:tr>
+        <w:tc>
+          <w:tcPr>
+            <w:tcW w:w="985" w:type="dxa"/>
+          </w:tcPr>
+          <w:p>
+            <w:pPr>
+              <w:tabs>
+                <w:tab w:val="left" w:pos="360"/>
+              </w:tabs>
+              <w:jc w:val="center"/>
+            </w:pPr>
+            <w:r>
+              <w:t>BLU-2.3</w:t>
+            </w:r>
+          </w:p>
+        </w:tc>
+        <w:tc>
+          <w:tcPr>
+            <w:tcW w:w="2453" w:type="dxa"/>
+          </w:tcPr>
+          <w:p>
+            <w:pPr>
+              <w:tabs>
+                <w:tab w:val="left" w:pos="360"/>
+              </w:tabs>
+            </w:pPr>
+            <w:r>
+              <w:t>Duplicate detection and handling path.</w:t>
+            </w:r>
+          </w:p>
+        </w:tc>
+        <w:tc>
+          <w:tcPr>
+            <w:tcW w:w="3150" w:type="dxa"/>
+            <w:gridSpan w:val="2"/>
+          </w:tcPr>
+          <w:p>
+            <w:pPr>
+              <w:tabs>
+                <w:tab w:val="left" w:pos="360"/>
+              </w:tabs>
+            </w:pPr>
+            <w:r>
+              <w:t>Table EC.Coaching_Log has additional Coaching logs meeting the selection criteria for upload for a different month for same employees.</w:t>
+            </w:r>
+          </w:p>
+        </w:tc>
+        <w:tc>
+          <w:tcPr>
+            <w:tcW w:w="2407" w:type="dxa"/>
+          </w:tcPr>
+          <w:p>
+            <w:pPr>
+              <w:tabs>
+                <w:tab w:val="left" w:pos="360"/>
+              </w:tabs>
+            </w:pPr>
+            <w:r>
+              <w:t>Same as BLU-1.</w:t>
+            </w:r>
+          </w:p>
+        </w:tc>
+        <w:tc>
+          <w:tcPr>
+            <w:tcW w:w="4073" w:type="dxa"/>
+          </w:tcPr>
+          <w:p>
+            <w:pPr>
+              <w:tabs>
+                <w:tab w:val="left" w:pos="360"/>
+              </w:tabs>
+            </w:pPr>
+            <w:r>
+              <w:t xml:space="preserve">The corresponding Sharepoint list for a site is populated with  “New” records from the database. </w:t>
+            </w:r>
+            <w:r>
+              <w:t xml:space="preserve">Upload_Status </w:t>
+            </w:r>
+            <w:r>
+              <w:t xml:space="preserve">in Table </w:t>
+            </w:r>
+            <w:r>
+              <w:t>Coaching_Log_Bingo_SharePoint_Uploads</w:t>
+            </w:r>
+            <w:r>
+              <w:t xml:space="preserve"> is updated to “Loaded” for the rows inserted into SharePoint. Email received indicating success of upload with correct count of records inserted / updated.</w:t>
+            </w:r>
+          </w:p>
+        </w:tc>
+        <w:tc>
+          <w:tcPr>
+            <w:tcW w:w="1440" w:type="dxa"/>
+          </w:tcPr>
+          <w:p>
+            <w:pPr>
+              <w:jc w:val="center"/>
+            </w:pPr>
+            <w:r>
+              <w:t>NA</w:t>
+            </w:r>
+          </w:p>
+        </w:tc>
+      </w:tr>
+      <w:tr>
+        <w:tc>
+          <w:tcPr>
+            <w:tcW w:w="985" w:type="dxa"/>
+          </w:tcPr>
+          <w:p>
+            <w:pPr>
+              <w:tabs>
+                <w:tab w:val="left" w:pos="360"/>
+              </w:tabs>
+              <w:jc w:val="center"/>
+            </w:pPr>
+            <w:r>
+              <w:t>BLU-2.4</w:t>
+            </w:r>
+          </w:p>
+        </w:tc>
+        <w:tc>
+          <w:tcPr>
+            <w:tcW w:w="2453" w:type="dxa"/>
+          </w:tcPr>
+          <w:p>
+            <w:pPr>
+              <w:tabs>
+                <w:tab w:val="left" w:pos="360"/>
+              </w:tabs>
+            </w:pPr>
+            <w:r>
+              <w:t>Failure path.</w:t>
+            </w:r>
+          </w:p>
+        </w:tc>
+        <w:tc>
+          <w:tcPr>
+            <w:tcW w:w="3150" w:type="dxa"/>
+            <w:gridSpan w:val="2"/>
+          </w:tcPr>
+          <w:p>
+            <w:pPr>
+              <w:tabs>
+                <w:tab w:val="left" w:pos="360"/>
+              </w:tabs>
+            </w:pPr>
+            <w:r>
+              <w:t>Update config file for one of the sites to add a non-existent field in the SharePoint list.</w:t>
+            </w:r>
+          </w:p>
+        </w:tc>
+        <w:tc>
+          <w:tcPr>
+            <w:tcW w:w="2407" w:type="dxa"/>
+          </w:tcPr>
+          <w:p>
+            <w:pPr>
+              <w:tabs>
+                <w:tab w:val="left" w:pos="360"/>
+              </w:tabs>
+            </w:pPr>
+            <w:r>
+              <w:t>Same as BLU-1.</w:t>
+            </w:r>
+          </w:p>
+        </w:tc>
+        <w:tc>
+          <w:tcPr>
+            <w:tcW w:w="4073" w:type="dxa"/>
+          </w:tcPr>
+          <w:p>
+            <w:pPr>
+              <w:tabs>
+                <w:tab w:val="left" w:pos="360"/>
+              </w:tabs>
+            </w:pPr>
+            <w:r>
+              <w:t xml:space="preserve">Process fails with error message like “Failed on exception of type Exception with message The value Title123456 is not contained in the database record set” Upload_Status is updated with status ‘Load Error’in table </w:t>
+            </w:r>
+            <w:r>
+              <w:t>Coaching_Log_Bingo_SharePoint_Uploads</w:t>
+            </w:r>
             <w:r>
               <w:t>.</w:t>
             </w:r>
@@ -2679,7 +2923,7 @@
               <w:jc w:val="center"/>
             </w:pPr>
             <w:r>
-              <w:t>Pass</w:t>
+              <w:t>NA</w:t>
             </w:r>
           </w:p>
           <w:p>
@@ -2691,15 +2935,6 @@
               <w:jc w:val="center"/>
             </w:pPr>
           </w:p>
-          <w:p>
-            <w:pPr>
-              <w:tabs>
-                <w:tab w:val="left" w:pos="360"/>
-              </w:tabs>
-              <w:ind w:left="-18"/>
-              <w:jc w:val="center"/>
-            </w:pPr>
-          </w:p>
         </w:tc>
       </w:tr>
       <w:tr>
@@ -2715,7 +2950,7 @@
               <w:jc w:val="center"/>
             </w:pPr>
             <w:r>
-              <w:t>BLU-5</w:t>
+              <w:t>BLU-2.5</w:t>
             </w:r>
           </w:p>
         </w:tc>
@@ -2758,18 +2993,7 @@
               </w:tabs>
             </w:pPr>
             <w:r>
-              <w:t xml:space="preserve">Update config file for one of the sites to </w:t>
-            </w:r>
-            <w:proofErr w:type="gramStart"/>
-            <w:r>
-              <w:t>revert back</w:t>
-            </w:r>
-            <w:proofErr w:type="gramEnd"/>
-            <w:r>
-              <w:t xml:space="preserve"> to </w:t>
-            </w:r>
-            <w:r>
-              <w:t>existent field in the SharePoint list.</w:t>
+              <w:t>Update config file for one of the sites to revert back to existent field in the SharePoint list.</w:t>
             </w:r>
           </w:p>
         </w:tc>
@@ -2799,40 +3023,17 @@
               </w:tabs>
             </w:pPr>
             <w:r>
-              <w:t xml:space="preserve">The corresponding </w:t>
-            </w:r>
-            <w:proofErr w:type="spellStart"/>
-            <w:r>
-              <w:t>Sharepoint</w:t>
-            </w:r>
-            <w:proofErr w:type="spellEnd"/>
-            <w:r>
-              <w:t xml:space="preserve"> list for a site is populated </w:t>
-            </w:r>
-            <w:proofErr w:type="gramStart"/>
-            <w:r>
-              <w:t>with  “</w:t>
-            </w:r>
-            <w:proofErr w:type="gramEnd"/>
-            <w:r>
-              <w:t xml:space="preserve">New” records from the database. </w:t>
-            </w:r>
-            <w:proofErr w:type="spellStart"/>
-            <w:r>
-              <w:t>Upload_Status</w:t>
-            </w:r>
-            <w:proofErr w:type="spellEnd"/>
-            <w:r>
-              <w:t xml:space="preserve"> </w:t>
+              <w:t xml:space="preserve">The corresponding Sharepoint list for a site is populated with  “New” records from the database. </w:t>
+            </w:r>
+            <w:r>
+              <w:t xml:space="preserve">Upload_Status </w:t>
             </w:r>
             <w:r>
               <w:t xml:space="preserve">in Table </w:t>
             </w:r>
-            <w:proofErr w:type="spellStart"/>
             <w:r>
               <w:t>Coaching_Log_Bingo_SharePoint_Uploads</w:t>
             </w:r>
-            <w:proofErr w:type="spellEnd"/>
             <w:r>
               <w:t xml:space="preserve"> is updated to “Loaded” for the rows inserted into SharePoint. Email received indicating success of upload with correct count of records inserted / updated.</w:t>
             </w:r>
@@ -2850,7 +3051,7 @@
               <w:jc w:val="center"/>
             </w:pPr>
             <w:r>
-              <w:t>Pass</w:t>
+              <w:t>NA</w:t>
             </w:r>
           </w:p>
         </w:tc>
@@ -2948,7 +3149,7 @@
               <w:jc w:val="center"/>
             </w:pPr>
             <w:r>
-              <w:t>12/15/2020</w:t>
+              <w:t>04/14/2022</w:t>
             </w:r>
           </w:p>
         </w:tc>
@@ -2975,6 +3176,7 @@
               <w:jc w:val="center"/>
             </w:pPr>
             <w:r>
+              <w:lastRenderedPageBreak/>
               <w:t xml:space="preserve">Initial </w:t>
             </w:r>
             <w:r>
@@ -3020,148 +3222,10 @@
               <w:jc w:val="center"/>
             </w:pPr>
             <w:r>
-              <w:t xml:space="preserve">Initial </w:t>
-            </w:r>
-            <w:r>
-              <w:t>Date Completed</w:t>
-            </w:r>
-          </w:p>
-        </w:tc>
-      </w:tr>
-      <w:tr>
-        <w:trPr>
-          <w:trHeight w:val="457"/>
-        </w:trPr>
-        <w:tc>
-          <w:tcPr>
-            <w:tcW w:w="5283" w:type="dxa"/>
-            <w:tcBorders>
-              <w:top w:val="nil"/>
-            </w:tcBorders>
-            <w:vAlign w:val="bottom"/>
-          </w:tcPr>
-          <w:p>
-            <w:pPr>
-              <w:tabs>
-                <w:tab w:val="left" w:pos="360"/>
-                <w:tab w:val="left" w:leader="underscore" w:pos="4590"/>
-                <w:tab w:val="left" w:pos="5760"/>
-                <w:tab w:val="left" w:leader="underscore" w:pos="6840"/>
-              </w:tabs>
-              <w:jc w:val="center"/>
-            </w:pPr>
-            <w:r>
-              <w:t>Susmitha Palacherla</w:t>
-            </w:r>
-          </w:p>
-        </w:tc>
-        <w:tc>
-          <w:tcPr>
-            <w:tcW w:w="750" w:type="dxa"/>
-            <w:tcBorders>
-              <w:top w:val="nil"/>
-              <w:bottom w:val="nil"/>
-            </w:tcBorders>
-            <w:vAlign w:val="bottom"/>
-          </w:tcPr>
-          <w:p>
-            <w:pPr>
-              <w:tabs>
-                <w:tab w:val="left" w:pos="360"/>
-                <w:tab w:val="left" w:leader="underscore" w:pos="4590"/>
-                <w:tab w:val="left" w:pos="5760"/>
-                <w:tab w:val="left" w:leader="underscore" w:pos="6840"/>
-              </w:tabs>
-              <w:jc w:val="center"/>
-            </w:pPr>
-          </w:p>
-        </w:tc>
-        <w:tc>
-          <w:tcPr>
-            <w:tcW w:w="3825" w:type="dxa"/>
-            <w:tcBorders>
-              <w:top w:val="nil"/>
-            </w:tcBorders>
-            <w:vAlign w:val="bottom"/>
-          </w:tcPr>
-          <w:p>
-            <w:pPr>
-              <w:tabs>
-                <w:tab w:val="left" w:pos="360"/>
-                <w:tab w:val="left" w:leader="underscore" w:pos="4590"/>
-                <w:tab w:val="left" w:pos="5760"/>
-                <w:tab w:val="left" w:leader="underscore" w:pos="6840"/>
-              </w:tabs>
-              <w:jc w:val="center"/>
-            </w:pPr>
-            <w:r>
-              <w:t>12/21/2020</w:t>
-            </w:r>
-          </w:p>
-        </w:tc>
-      </w:tr>
-      <w:tr>
-        <w:trPr>
-          <w:trHeight w:val="458"/>
-        </w:trPr>
-        <w:tc>
-          <w:tcPr>
-            <w:tcW w:w="5283" w:type="dxa"/>
-          </w:tcPr>
-          <w:p>
-            <w:pPr>
-              <w:tabs>
-                <w:tab w:val="left" w:pos="360"/>
-                <w:tab w:val="left" w:leader="underscore" w:pos="4590"/>
-                <w:tab w:val="left" w:pos="5760"/>
-                <w:tab w:val="left" w:leader="underscore" w:pos="6840"/>
-              </w:tabs>
-              <w:jc w:val="center"/>
-            </w:pPr>
-            <w:r>
-              <w:t xml:space="preserve">Last </w:t>
-            </w:r>
-            <w:r>
-              <w:t>Tester</w:t>
-            </w:r>
-          </w:p>
-        </w:tc>
-        <w:tc>
-          <w:tcPr>
-            <w:tcW w:w="750" w:type="dxa"/>
-            <w:tcBorders>
-              <w:top w:val="nil"/>
-              <w:bottom w:val="nil"/>
-            </w:tcBorders>
-          </w:tcPr>
-          <w:p>
-            <w:pPr>
-              <w:tabs>
-                <w:tab w:val="left" w:pos="360"/>
-                <w:tab w:val="left" w:leader="underscore" w:pos="4590"/>
-                <w:tab w:val="left" w:pos="5760"/>
-                <w:tab w:val="left" w:leader="underscore" w:pos="6840"/>
-              </w:tabs>
-              <w:jc w:val="center"/>
-            </w:pPr>
-          </w:p>
-        </w:tc>
-        <w:tc>
-          <w:tcPr>
-            <w:tcW w:w="3825" w:type="dxa"/>
-          </w:tcPr>
-          <w:p>
-            <w:pPr>
-              <w:tabs>
-                <w:tab w:val="left" w:pos="360"/>
-                <w:tab w:val="left" w:leader="underscore" w:pos="4590"/>
-                <w:tab w:val="left" w:pos="5760"/>
-                <w:tab w:val="left" w:leader="underscore" w:pos="6840"/>
-              </w:tabs>
-              <w:jc w:val="center"/>
-            </w:pPr>
-            <w:r>
-              <w:t>Last Tested On</w:t>
+              <w:t xml:space="preserve">Date </w:t>
+            </w:r>
+            <w:r>
+              <w:t>Tested</w:t>
             </w:r>
           </w:p>
         </w:tc>
@@ -3190,7 +3254,7 @@
 </file>
 
 <file path=word/endnotes.xml><?xml version="1.0" encoding="utf-8"?>
-<w:endnotes xmlns:wpc="http://schemas.microsoft.com/office/word/2010/wordprocessingCanvas" xmlns:cx="http://schemas.microsoft.com/office/drawing/2014/chartex" xmlns:cx1="http://schemas.microsoft.com/office/drawing/2015/9/8/chartex" xmlns:cx2="http://schemas.microsoft.com/office/drawing/2015/10/21/chartex" xmlns:cx3="http://schemas.microsoft.com/office/drawing/2016/5/9/chartex" xmlns:cx4="http://schemas.microsoft.com/office/drawing/2016/5/10/chartex" xmlns:cx5="http://schemas.microsoft.com/office/drawing/2016/5/11/chartex" xmlns:cx6="http://schemas.microsoft.com/office/drawing/2016/5/12/chartex" xmlns:cx7="http://schemas.microsoft.com/office/drawing/2016/5/13/chartex" xmlns:cx8="http://schemas.microsoft.com/office/drawing/2016/5/14/chartex" xmlns:mc="http://schemas.openxmlformats.org/markup-compatibility/2006" xmlns:aink="http://schemas.microsoft.com/office/drawing/2016/ink" xmlns:am3d="http://schemas.microsoft.com/office/drawing/2017/model3d" xmlns:o="urn:schemas-microsoft-com:office:office" xmlns:r="http://schemas.openxmlformats.org/officeDocument/2006/relationships" xmlns:m="http://schemas.openxmlformats.org/officeDocument/2006/math" xmlns:v="urn:schemas-microsoft-com:vml" xmlns:wp14="http://schemas.microsoft.com/office/word/2010/wordprocessingDrawing" xmlns:wp="http://schemas.openxmlformats.org/drawingml/2006/wordprocessingDrawing" xmlns:w10="urn:schemas-microsoft-com:office:word" xmlns:w="http://schemas.openxmlformats.org/wordprocessingml/2006/main" xmlns:w14="http://schemas.microsoft.com/office/word/2010/wordml" xmlns:w15="http://schemas.microsoft.com/office/word/2012/wordml" xmlns:w16cid="http://schemas.microsoft.com/office/word/2016/wordml/cid" xmlns:w16se="http://schemas.microsoft.com/office/word/2015/wordml/symex" xmlns:wpg="http://schemas.microsoft.com/office/word/2010/wordprocessingGroup" xmlns:wpi="http://schemas.microsoft.com/office/word/2010/wordprocessingInk" xmlns:wne="http://schemas.microsoft.com/office/word/2006/wordml" xmlns:wps="http://schemas.microsoft.com/office/word/2010/wordprocessingShape" mc:Ignorable="w14 w15 w16se w16cid wp14">
+<w:endnotes xmlns:wpc="http://schemas.microsoft.com/office/word/2010/wordprocessingCanvas" xmlns:cx="http://schemas.microsoft.com/office/drawing/2014/chartex" xmlns:cx1="http://schemas.microsoft.com/office/drawing/2015/9/8/chartex" xmlns:cx2="http://schemas.microsoft.com/office/drawing/2015/10/21/chartex" xmlns:cx3="http://schemas.microsoft.com/office/drawing/2016/5/9/chartex" xmlns:cx4="http://schemas.microsoft.com/office/drawing/2016/5/10/chartex" xmlns:cx5="http://schemas.microsoft.com/office/drawing/2016/5/11/chartex" xmlns:cx6="http://schemas.microsoft.com/office/drawing/2016/5/12/chartex" xmlns:cx7="http://schemas.microsoft.com/office/drawing/2016/5/13/chartex" xmlns:cx8="http://schemas.microsoft.com/office/drawing/2016/5/14/chartex" xmlns:mc="http://schemas.openxmlformats.org/markup-compatibility/2006" xmlns:aink="http://schemas.microsoft.com/office/drawing/2016/ink" xmlns:am3d="http://schemas.microsoft.com/office/drawing/2017/model3d" xmlns:o="urn:schemas-microsoft-com:office:office" xmlns:r="http://schemas.openxmlformats.org/officeDocument/2006/relationships" xmlns:m="http://schemas.openxmlformats.org/officeDocument/2006/math" xmlns:v="urn:schemas-microsoft-com:vml" xmlns:wp14="http://schemas.microsoft.com/office/word/2010/wordprocessingDrawing" xmlns:wp="http://schemas.openxmlformats.org/drawingml/2006/wordprocessingDrawing" xmlns:w10="urn:schemas-microsoft-com:office:word" xmlns:w="http://schemas.openxmlformats.org/wordprocessingml/2006/main" xmlns:w14="http://schemas.microsoft.com/office/word/2010/wordml" xmlns:w15="http://schemas.microsoft.com/office/word/2012/wordml" xmlns:w16cex="http://schemas.microsoft.com/office/word/2018/wordml/cex" xmlns:w16cid="http://schemas.microsoft.com/office/word/2016/wordml/cid" xmlns:w16="http://schemas.microsoft.com/office/word/2018/wordml" xmlns:w16sdtdh="http://schemas.microsoft.com/office/word/2020/wordml/sdtdatahash" xmlns:w16se="http://schemas.microsoft.com/office/word/2015/wordml/symex" xmlns:wpg="http://schemas.microsoft.com/office/word/2010/wordprocessingGroup" xmlns:wpi="http://schemas.microsoft.com/office/word/2010/wordprocessingInk" xmlns:wne="http://schemas.microsoft.com/office/word/2006/wordml" xmlns:wps="http://schemas.microsoft.com/office/word/2010/wordprocessingShape" mc:Ignorable="w14 w15 w16se w16cid w16 w16cex w16sdtdh wp14">
   <w:endnote w:type="separator" w:id="-1">
     <w:p>
       <w:r>
@@ -3209,7 +3273,7 @@
 </file>
 
 <file path=word/footer1.xml><?xml version="1.0" encoding="utf-8"?>
-<w:ftr xmlns:wpc="http://schemas.microsoft.com/office/word/2010/wordprocessingCanvas" xmlns:cx="http://schemas.microsoft.com/office/drawing/2014/chartex" xmlns:cx1="http://schemas.microsoft.com/office/drawing/2015/9/8/chartex" xmlns:cx2="http://schemas.microsoft.com/office/drawing/2015/10/21/chartex" xmlns:cx3="http://schemas.microsoft.com/office/drawing/2016/5/9/chartex" xmlns:cx4="http://schemas.microsoft.com/office/drawing/2016/5/10/chartex" xmlns:cx5="http://schemas.microsoft.com/office/drawing/2016/5/11/chartex" xmlns:cx6="http://schemas.microsoft.com/office/drawing/2016/5/12/chartex" xmlns:cx7="http://schemas.microsoft.com/office/drawing/2016/5/13/chartex" xmlns:cx8="http://schemas.microsoft.com/office/drawing/2016/5/14/chartex" xmlns:mc="http://schemas.openxmlformats.org/markup-compatibility/2006" xmlns:aink="http://schemas.microsoft.com/office/drawing/2016/ink" xmlns:am3d="http://schemas.microsoft.com/office/drawing/2017/model3d" xmlns:o="urn:schemas-microsoft-com:office:office" xmlns:r="http://schemas.openxmlformats.org/officeDocument/2006/relationships" xmlns:m="http://schemas.openxmlformats.org/officeDocument/2006/math" xmlns:v="urn:schemas-microsoft-com:vml" xmlns:wp14="http://schemas.microsoft.com/office/word/2010/wordprocessingDrawing" xmlns:wp="http://schemas.openxmlformats.org/drawingml/2006/wordprocessingDrawing" xmlns:w10="urn:schemas-microsoft-com:office:word" xmlns:w="http://schemas.openxmlformats.org/wordprocessingml/2006/main" xmlns:w14="http://schemas.microsoft.com/office/word/2010/wordml" xmlns:w15="http://schemas.microsoft.com/office/word/2012/wordml" xmlns:w16cid="http://schemas.microsoft.com/office/word/2016/wordml/cid" xmlns:w16se="http://schemas.microsoft.com/office/word/2015/wordml/symex" xmlns:wpg="http://schemas.microsoft.com/office/word/2010/wordprocessingGroup" xmlns:wpi="http://schemas.microsoft.com/office/word/2010/wordprocessingInk" xmlns:wne="http://schemas.microsoft.com/office/word/2006/wordml" xmlns:wps="http://schemas.microsoft.com/office/word/2010/wordprocessingShape" mc:Ignorable="w14 w15 w16se w16cid wp14">
+<w:ftr xmlns:wpc="http://schemas.microsoft.com/office/word/2010/wordprocessingCanvas" xmlns:cx="http://schemas.microsoft.com/office/drawing/2014/chartex" xmlns:cx1="http://schemas.microsoft.com/office/drawing/2015/9/8/chartex" xmlns:cx2="http://schemas.microsoft.com/office/drawing/2015/10/21/chartex" xmlns:cx3="http://schemas.microsoft.com/office/drawing/2016/5/9/chartex" xmlns:cx4="http://schemas.microsoft.com/office/drawing/2016/5/10/chartex" xmlns:cx5="http://schemas.microsoft.com/office/drawing/2016/5/11/chartex" xmlns:cx6="http://schemas.microsoft.com/office/drawing/2016/5/12/chartex" xmlns:cx7="http://schemas.microsoft.com/office/drawing/2016/5/13/chartex" xmlns:cx8="http://schemas.microsoft.com/office/drawing/2016/5/14/chartex" xmlns:mc="http://schemas.openxmlformats.org/markup-compatibility/2006" xmlns:aink="http://schemas.microsoft.com/office/drawing/2016/ink" xmlns:am3d="http://schemas.microsoft.com/office/drawing/2017/model3d" xmlns:o="urn:schemas-microsoft-com:office:office" xmlns:r="http://schemas.openxmlformats.org/officeDocument/2006/relationships" xmlns:m="http://schemas.openxmlformats.org/officeDocument/2006/math" xmlns:v="urn:schemas-microsoft-com:vml" xmlns:wp14="http://schemas.microsoft.com/office/word/2010/wordprocessingDrawing" xmlns:wp="http://schemas.openxmlformats.org/drawingml/2006/wordprocessingDrawing" xmlns:w10="urn:schemas-microsoft-com:office:word" xmlns:w="http://schemas.openxmlformats.org/wordprocessingml/2006/main" xmlns:w14="http://schemas.microsoft.com/office/word/2010/wordml" xmlns:w15="http://schemas.microsoft.com/office/word/2012/wordml" xmlns:w16cex="http://schemas.microsoft.com/office/word/2018/wordml/cex" xmlns:w16cid="http://schemas.microsoft.com/office/word/2016/wordml/cid" xmlns:w16="http://schemas.microsoft.com/office/word/2018/wordml" xmlns:w16sdtdh="http://schemas.microsoft.com/office/word/2020/wordml/sdtdatahash" xmlns:w16se="http://schemas.microsoft.com/office/word/2015/wordml/symex" xmlns:wpg="http://schemas.microsoft.com/office/word/2010/wordprocessingGroup" xmlns:wpi="http://schemas.microsoft.com/office/word/2010/wordprocessingInk" xmlns:wne="http://schemas.microsoft.com/office/word/2006/wordml" xmlns:wps="http://schemas.microsoft.com/office/word/2010/wordprocessingShape" mc:Ignorable="w14 w15 w16se w16cid w16 w16cex w16sdtdh wp14">
   <w:p>
     <w:pPr>
       <w:pStyle w:val="Footertext1"/>
@@ -3252,7 +3316,7 @@
       <w:rPr>
         <w:noProof/>
       </w:rPr>
-      <w:t>12/21/2020</w:t>
+      <w:t>4/14/2022</w:t>
     </w:r>
     <w:r>
       <w:fldChar w:fldCharType="end"/>
@@ -3352,7 +3416,7 @@
 </file>
 
 <file path=word/footer2.xml><?xml version="1.0" encoding="utf-8"?>
-<w:ftr xmlns:wpc="http://schemas.microsoft.com/office/word/2010/wordprocessingCanvas" xmlns:cx="http://schemas.microsoft.com/office/drawing/2014/chartex" xmlns:cx1="http://schemas.microsoft.com/office/drawing/2015/9/8/chartex" xmlns:cx2="http://schemas.microsoft.com/office/drawing/2015/10/21/chartex" xmlns:cx3="http://schemas.microsoft.com/office/drawing/2016/5/9/chartex" xmlns:cx4="http://schemas.microsoft.com/office/drawing/2016/5/10/chartex" xmlns:cx5="http://schemas.microsoft.com/office/drawing/2016/5/11/chartex" xmlns:cx6="http://schemas.microsoft.com/office/drawing/2016/5/12/chartex" xmlns:cx7="http://schemas.microsoft.com/office/drawing/2016/5/13/chartex" xmlns:cx8="http://schemas.microsoft.com/office/drawing/2016/5/14/chartex" xmlns:mc="http://schemas.openxmlformats.org/markup-compatibility/2006" xmlns:aink="http://schemas.microsoft.com/office/drawing/2016/ink" xmlns:am3d="http://schemas.microsoft.com/office/drawing/2017/model3d" xmlns:o="urn:schemas-microsoft-com:office:office" xmlns:r="http://schemas.openxmlformats.org/officeDocument/2006/relationships" xmlns:m="http://schemas.openxmlformats.org/officeDocument/2006/math" xmlns:v="urn:schemas-microsoft-com:vml" xmlns:wp14="http://schemas.microsoft.com/office/word/2010/wordprocessingDrawing" xmlns:wp="http://schemas.openxmlformats.org/drawingml/2006/wordprocessingDrawing" xmlns:w10="urn:schemas-microsoft-com:office:word" xmlns:w="http://schemas.openxmlformats.org/wordprocessingml/2006/main" xmlns:w14="http://schemas.microsoft.com/office/word/2010/wordml" xmlns:w15="http://schemas.microsoft.com/office/word/2012/wordml" xmlns:w16cid="http://schemas.microsoft.com/office/word/2016/wordml/cid" xmlns:w16se="http://schemas.microsoft.com/office/word/2015/wordml/symex" xmlns:wpg="http://schemas.microsoft.com/office/word/2010/wordprocessingGroup" xmlns:wpi="http://schemas.microsoft.com/office/word/2010/wordprocessingInk" xmlns:wne="http://schemas.microsoft.com/office/word/2006/wordml" xmlns:wps="http://schemas.microsoft.com/office/word/2010/wordprocessingShape" mc:Ignorable="w14 w15 w16se w16cid wp14">
+<w:ftr xmlns:wpc="http://schemas.microsoft.com/office/word/2010/wordprocessingCanvas" xmlns:cx="http://schemas.microsoft.com/office/drawing/2014/chartex" xmlns:cx1="http://schemas.microsoft.com/office/drawing/2015/9/8/chartex" xmlns:cx2="http://schemas.microsoft.com/office/drawing/2015/10/21/chartex" xmlns:cx3="http://schemas.microsoft.com/office/drawing/2016/5/9/chartex" xmlns:cx4="http://schemas.microsoft.com/office/drawing/2016/5/10/chartex" xmlns:cx5="http://schemas.microsoft.com/office/drawing/2016/5/11/chartex" xmlns:cx6="http://schemas.microsoft.com/office/drawing/2016/5/12/chartex" xmlns:cx7="http://schemas.microsoft.com/office/drawing/2016/5/13/chartex" xmlns:cx8="http://schemas.microsoft.com/office/drawing/2016/5/14/chartex" xmlns:mc="http://schemas.openxmlformats.org/markup-compatibility/2006" xmlns:aink="http://schemas.microsoft.com/office/drawing/2016/ink" xmlns:am3d="http://schemas.microsoft.com/office/drawing/2017/model3d" xmlns:o="urn:schemas-microsoft-com:office:office" xmlns:r="http://schemas.openxmlformats.org/officeDocument/2006/relationships" xmlns:m="http://schemas.openxmlformats.org/officeDocument/2006/math" xmlns:v="urn:schemas-microsoft-com:vml" xmlns:wp14="http://schemas.microsoft.com/office/word/2010/wordprocessingDrawing" xmlns:wp="http://schemas.openxmlformats.org/drawingml/2006/wordprocessingDrawing" xmlns:w10="urn:schemas-microsoft-com:office:word" xmlns:w="http://schemas.openxmlformats.org/wordprocessingml/2006/main" xmlns:w14="http://schemas.microsoft.com/office/word/2010/wordml" xmlns:w15="http://schemas.microsoft.com/office/word/2012/wordml" xmlns:w16cex="http://schemas.microsoft.com/office/word/2018/wordml/cex" xmlns:w16cid="http://schemas.microsoft.com/office/word/2016/wordml/cid" xmlns:w16="http://schemas.microsoft.com/office/word/2018/wordml" xmlns:w16sdtdh="http://schemas.microsoft.com/office/word/2020/wordml/sdtdatahash" xmlns:w16se="http://schemas.microsoft.com/office/word/2015/wordml/symex" xmlns:wpg="http://schemas.microsoft.com/office/word/2010/wordprocessingGroup" xmlns:wpi="http://schemas.microsoft.com/office/word/2010/wordprocessingInk" xmlns:wne="http://schemas.microsoft.com/office/word/2006/wordml" xmlns:wps="http://schemas.microsoft.com/office/word/2010/wordprocessingShape" mc:Ignorable="w14 w15 w16se w16cid w16 w16cex w16sdtdh wp14">
   <w:p>
     <w:pPr>
       <w:pStyle w:val="Footer"/>
@@ -3478,7 +3542,7 @@
 </file>
 
 <file path=word/footnotes.xml><?xml version="1.0" encoding="utf-8"?>
-<w:footnotes xmlns:wpc="http://schemas.microsoft.com/office/word/2010/wordprocessingCanvas" xmlns:cx="http://schemas.microsoft.com/office/drawing/2014/chartex" xmlns:cx1="http://schemas.microsoft.com/office/drawing/2015/9/8/chartex" xmlns:cx2="http://schemas.microsoft.com/office/drawing/2015/10/21/chartex" xmlns:cx3="http://schemas.microsoft.com/office/drawing/2016/5/9/chartex" xmlns:cx4="http://schemas.microsoft.com/office/drawing/2016/5/10/chartex" xmlns:cx5="http://schemas.microsoft.com/office/drawing/2016/5/11/chartex" xmlns:cx6="http://schemas.microsoft.com/office/drawing/2016/5/12/chartex" xmlns:cx7="http://schemas.microsoft.com/office/drawing/2016/5/13/chartex" xmlns:cx8="http://schemas.microsoft.com/office/drawing/2016/5/14/chartex" xmlns:mc="http://schemas.openxmlformats.org/markup-compatibility/2006" xmlns:aink="http://schemas.microsoft.com/office/drawing/2016/ink" xmlns:am3d="http://schemas.microsoft.com/office/drawing/2017/model3d" xmlns:o="urn:schemas-microsoft-com:office:office" xmlns:r="http://schemas.openxmlformats.org/officeDocument/2006/relationships" xmlns:m="http://schemas.openxmlformats.org/officeDocument/2006/math" xmlns:v="urn:schemas-microsoft-com:vml" xmlns:wp14="http://schemas.microsoft.com/office/word/2010/wordprocessingDrawing" xmlns:wp="http://schemas.openxmlformats.org/drawingml/2006/wordprocessingDrawing" xmlns:w10="urn:schemas-microsoft-com:office:word" xmlns:w="http://schemas.openxmlformats.org/wordprocessingml/2006/main" xmlns:w14="http://schemas.microsoft.com/office/word/2010/wordml" xmlns:w15="http://schemas.microsoft.com/office/word/2012/wordml" xmlns:w16cid="http://schemas.microsoft.com/office/word/2016/wordml/cid" xmlns:w16se="http://schemas.microsoft.com/office/word/2015/wordml/symex" xmlns:wpg="http://schemas.microsoft.com/office/word/2010/wordprocessingGroup" xmlns:wpi="http://schemas.microsoft.com/office/word/2010/wordprocessingInk" xmlns:wne="http://schemas.microsoft.com/office/word/2006/wordml" xmlns:wps="http://schemas.microsoft.com/office/word/2010/wordprocessingShape" mc:Ignorable="w14 w15 w16se w16cid wp14">
+<w:footnotes xmlns:wpc="http://schemas.microsoft.com/office/word/2010/wordprocessingCanvas" xmlns:cx="http://schemas.microsoft.com/office/drawing/2014/chartex" xmlns:cx1="http://schemas.microsoft.com/office/drawing/2015/9/8/chartex" xmlns:cx2="http://schemas.microsoft.com/office/drawing/2015/10/21/chartex" xmlns:cx3="http://schemas.microsoft.com/office/drawing/2016/5/9/chartex" xmlns:cx4="http://schemas.microsoft.com/office/drawing/2016/5/10/chartex" xmlns:cx5="http://schemas.microsoft.com/office/drawing/2016/5/11/chartex" xmlns:cx6="http://schemas.microsoft.com/office/drawing/2016/5/12/chartex" xmlns:cx7="http://schemas.microsoft.com/office/drawing/2016/5/13/chartex" xmlns:cx8="http://schemas.microsoft.com/office/drawing/2016/5/14/chartex" xmlns:mc="http://schemas.openxmlformats.org/markup-compatibility/2006" xmlns:aink="http://schemas.microsoft.com/office/drawing/2016/ink" xmlns:am3d="http://schemas.microsoft.com/office/drawing/2017/model3d" xmlns:o="urn:schemas-microsoft-com:office:office" xmlns:r="http://schemas.openxmlformats.org/officeDocument/2006/relationships" xmlns:m="http://schemas.openxmlformats.org/officeDocument/2006/math" xmlns:v="urn:schemas-microsoft-com:vml" xmlns:wp14="http://schemas.microsoft.com/office/word/2010/wordprocessingDrawing" xmlns:wp="http://schemas.openxmlformats.org/drawingml/2006/wordprocessingDrawing" xmlns:w10="urn:schemas-microsoft-com:office:word" xmlns:w="http://schemas.openxmlformats.org/wordprocessingml/2006/main" xmlns:w14="http://schemas.microsoft.com/office/word/2010/wordml" xmlns:w15="http://schemas.microsoft.com/office/word/2012/wordml" xmlns:w16cex="http://schemas.microsoft.com/office/word/2018/wordml/cex" xmlns:w16cid="http://schemas.microsoft.com/office/word/2016/wordml/cid" xmlns:w16="http://schemas.microsoft.com/office/word/2018/wordml" xmlns:w16sdtdh="http://schemas.microsoft.com/office/word/2020/wordml/sdtdatahash" xmlns:w16se="http://schemas.microsoft.com/office/word/2015/wordml/symex" xmlns:wpg="http://schemas.microsoft.com/office/word/2010/wordprocessingGroup" xmlns:wpi="http://schemas.microsoft.com/office/word/2010/wordprocessingInk" xmlns:wne="http://schemas.microsoft.com/office/word/2006/wordml" xmlns:wps="http://schemas.microsoft.com/office/word/2010/wordprocessingShape" mc:Ignorable="w14 w15 w16se w16cid w16 w16cex w16sdtdh wp14">
   <w:footnote w:type="separator" w:id="-1">
     <w:p>
       <w:r>
@@ -3497,7 +3561,7 @@
 </file>
 
 <file path=word/header1.xml><?xml version="1.0" encoding="utf-8"?>
-<w:hdr xmlns:wpc="http://schemas.microsoft.com/office/word/2010/wordprocessingCanvas" xmlns:cx="http://schemas.microsoft.com/office/drawing/2014/chartex" xmlns:cx1="http://schemas.microsoft.com/office/drawing/2015/9/8/chartex" xmlns:cx2="http://schemas.microsoft.com/office/drawing/2015/10/21/chartex" xmlns:cx3="http://schemas.microsoft.com/office/drawing/2016/5/9/chartex" xmlns:cx4="http://schemas.microsoft.com/office/drawing/2016/5/10/chartex" xmlns:cx5="http://schemas.microsoft.com/office/drawing/2016/5/11/chartex" xmlns:cx6="http://schemas.microsoft.com/office/drawing/2016/5/12/chartex" xmlns:cx7="http://schemas.microsoft.com/office/drawing/2016/5/13/chartex" xmlns:cx8="http://schemas.microsoft.com/office/drawing/2016/5/14/chartex" xmlns:mc="http://schemas.openxmlformats.org/markup-compatibility/2006" xmlns:aink="http://schemas.microsoft.com/office/drawing/2016/ink" xmlns:am3d="http://schemas.microsoft.com/office/drawing/2017/model3d" xmlns:o="urn:schemas-microsoft-com:office:office" xmlns:r="http://schemas.openxmlformats.org/officeDocument/2006/relationships" xmlns:m="http://schemas.openxmlformats.org/officeDocument/2006/math" xmlns:v="urn:schemas-microsoft-com:vml" xmlns:wp14="http://schemas.microsoft.com/office/word/2010/wordprocessingDrawing" xmlns:wp="http://schemas.openxmlformats.org/drawingml/2006/wordprocessingDrawing" xmlns:w10="urn:schemas-microsoft-com:office:word" xmlns:w="http://schemas.openxmlformats.org/wordprocessingml/2006/main" xmlns:w14="http://schemas.microsoft.com/office/word/2010/wordml" xmlns:w15="http://schemas.microsoft.com/office/word/2012/wordml" xmlns:w16cid="http://schemas.microsoft.com/office/word/2016/wordml/cid" xmlns:w16se="http://schemas.microsoft.com/office/word/2015/wordml/symex" xmlns:wpg="http://schemas.microsoft.com/office/word/2010/wordprocessingGroup" xmlns:wpi="http://schemas.microsoft.com/office/word/2010/wordprocessingInk" xmlns:wne="http://schemas.microsoft.com/office/word/2006/wordml" xmlns:wps="http://schemas.microsoft.com/office/word/2010/wordprocessingShape" mc:Ignorable="w14 w15 w16se w16cid wp14">
+<w:hdr xmlns:wpc="http://schemas.microsoft.com/office/word/2010/wordprocessingCanvas" xmlns:cx="http://schemas.microsoft.com/office/drawing/2014/chartex" xmlns:cx1="http://schemas.microsoft.com/office/drawing/2015/9/8/chartex" xmlns:cx2="http://schemas.microsoft.com/office/drawing/2015/10/21/chartex" xmlns:cx3="http://schemas.microsoft.com/office/drawing/2016/5/9/chartex" xmlns:cx4="http://schemas.microsoft.com/office/drawing/2016/5/10/chartex" xmlns:cx5="http://schemas.microsoft.com/office/drawing/2016/5/11/chartex" xmlns:cx6="http://schemas.microsoft.com/office/drawing/2016/5/12/chartex" xmlns:cx7="http://schemas.microsoft.com/office/drawing/2016/5/13/chartex" xmlns:cx8="http://schemas.microsoft.com/office/drawing/2016/5/14/chartex" xmlns:mc="http://schemas.openxmlformats.org/markup-compatibility/2006" xmlns:aink="http://schemas.microsoft.com/office/drawing/2016/ink" xmlns:am3d="http://schemas.microsoft.com/office/drawing/2017/model3d" xmlns:o="urn:schemas-microsoft-com:office:office" xmlns:r="http://schemas.openxmlformats.org/officeDocument/2006/relationships" xmlns:m="http://schemas.openxmlformats.org/officeDocument/2006/math" xmlns:v="urn:schemas-microsoft-com:vml" xmlns:wp14="http://schemas.microsoft.com/office/word/2010/wordprocessingDrawing" xmlns:wp="http://schemas.openxmlformats.org/drawingml/2006/wordprocessingDrawing" xmlns:w10="urn:schemas-microsoft-com:office:word" xmlns:w="http://schemas.openxmlformats.org/wordprocessingml/2006/main" xmlns:w14="http://schemas.microsoft.com/office/word/2010/wordml" xmlns:w15="http://schemas.microsoft.com/office/word/2012/wordml" xmlns:w16cex="http://schemas.microsoft.com/office/word/2018/wordml/cex" xmlns:w16cid="http://schemas.microsoft.com/office/word/2016/wordml/cid" xmlns:w16="http://schemas.microsoft.com/office/word/2018/wordml" xmlns:w16sdtdh="http://schemas.microsoft.com/office/word/2020/wordml/sdtdatahash" xmlns:w16se="http://schemas.microsoft.com/office/word/2015/wordml/symex" xmlns:wpg="http://schemas.microsoft.com/office/word/2010/wordprocessingGroup" xmlns:wpi="http://schemas.microsoft.com/office/word/2010/wordprocessingInk" xmlns:wne="http://schemas.microsoft.com/office/word/2006/wordml" xmlns:wps="http://schemas.microsoft.com/office/word/2010/wordprocessingShape" mc:Ignorable="w14 w15 w16se w16cid w16 w16cex w16sdtdh wp14">
   <w:p>
     <w:pPr>
       <w:pStyle w:val="Header"/>
@@ -3516,21 +3580,7 @@
       <w:rPr>
         <w:sz w:val="18"/>
       </w:rPr>
-      <w:t xml:space="preserve">                                                                   </w:t>
-    </w:r>
-    <w:proofErr w:type="spellStart"/>
-    <w:r>
-      <w:rPr>
-        <w:sz w:val="18"/>
-      </w:rPr>
-      <w:t>eCoaching</w:t>
-    </w:r>
-    <w:proofErr w:type="spellEnd"/>
-    <w:r>
-      <w:rPr>
-        <w:sz w:val="18"/>
-      </w:rPr>
-      <w:t xml:space="preserve"> DB Unit Test Document</w:t>
+      <w:t xml:space="preserve">                                                                   eCoaching DB Unit Test Document</w:t>
     </w:r>
     <w:r>
       <w:rPr>
@@ -3550,7 +3600,7 @@
 </file>
 
 <file path=word/numbering.xml><?xml version="1.0" encoding="utf-8"?>
-<w:numbering xmlns:wpc="http://schemas.microsoft.com/office/word/2010/wordprocessingCanvas" xmlns:cx="http://schemas.microsoft.com/office/drawing/2014/chartex" xmlns:cx1="http://schemas.microsoft.com/office/drawing/2015/9/8/chartex" xmlns:cx2="http://schemas.microsoft.com/office/drawing/2015/10/21/chartex" xmlns:cx3="http://schemas.microsoft.com/office/drawing/2016/5/9/chartex" xmlns:cx4="http://schemas.microsoft.com/office/drawing/2016/5/10/chartex" xmlns:cx5="http://schemas.microsoft.com/office/drawing/2016/5/11/chartex" xmlns:cx6="http://schemas.microsoft.com/office/drawing/2016/5/12/chartex" xmlns:cx7="http://schemas.microsoft.com/office/drawing/2016/5/13/chartex" xmlns:cx8="http://schemas.microsoft.com/office/drawing/2016/5/14/chartex" xmlns:mc="http://schemas.openxmlformats.org/markup-compatibility/2006" xmlns:aink="http://schemas.microsoft.com/office/drawing/2016/ink" xmlns:am3d="http://schemas.microsoft.com/office/drawing/2017/model3d" xmlns:o="urn:schemas-microsoft-com:office:office" xmlns:r="http://schemas.openxmlformats.org/officeDocument/2006/relationships" xmlns:m="http://schemas.openxmlformats.org/officeDocument/2006/math" xmlns:v="urn:schemas-microsoft-com:vml" xmlns:wp14="http://schemas.microsoft.com/office/word/2010/wordprocessingDrawing" xmlns:wp="http://schemas.openxmlformats.org/drawingml/2006/wordprocessingDrawing" xmlns:w10="urn:schemas-microsoft-com:office:word" xmlns:w="http://schemas.openxmlformats.org/wordprocessingml/2006/main" xmlns:w14="http://schemas.microsoft.com/office/word/2010/wordml" xmlns:w15="http://schemas.microsoft.com/office/word/2012/wordml" xmlns:w16cid="http://schemas.microsoft.com/office/word/2016/wordml/cid" xmlns:w16se="http://schemas.microsoft.com/office/word/2015/wordml/symex" xmlns:wpg="http://schemas.microsoft.com/office/word/2010/wordprocessingGroup" xmlns:wpi="http://schemas.microsoft.com/office/word/2010/wordprocessingInk" xmlns:wne="http://schemas.microsoft.com/office/word/2006/wordml" xmlns:wps="http://schemas.microsoft.com/office/word/2010/wordprocessingShape" mc:Ignorable="w14 w15 w16se w16cid wp14">
+<w:numbering xmlns:wpc="http://schemas.microsoft.com/office/word/2010/wordprocessingCanvas" xmlns:cx="http://schemas.microsoft.com/office/drawing/2014/chartex" xmlns:cx1="http://schemas.microsoft.com/office/drawing/2015/9/8/chartex" xmlns:cx2="http://schemas.microsoft.com/office/drawing/2015/10/21/chartex" xmlns:cx3="http://schemas.microsoft.com/office/drawing/2016/5/9/chartex" xmlns:cx4="http://schemas.microsoft.com/office/drawing/2016/5/10/chartex" xmlns:cx5="http://schemas.microsoft.com/office/drawing/2016/5/11/chartex" xmlns:cx6="http://schemas.microsoft.com/office/drawing/2016/5/12/chartex" xmlns:cx7="http://schemas.microsoft.com/office/drawing/2016/5/13/chartex" xmlns:cx8="http://schemas.microsoft.com/office/drawing/2016/5/14/chartex" xmlns:mc="http://schemas.openxmlformats.org/markup-compatibility/2006" xmlns:aink="http://schemas.microsoft.com/office/drawing/2016/ink" xmlns:am3d="http://schemas.microsoft.com/office/drawing/2017/model3d" xmlns:o="urn:schemas-microsoft-com:office:office" xmlns:r="http://schemas.openxmlformats.org/officeDocument/2006/relationships" xmlns:m="http://schemas.openxmlformats.org/officeDocument/2006/math" xmlns:v="urn:schemas-microsoft-com:vml" xmlns:wp14="http://schemas.microsoft.com/office/word/2010/wordprocessingDrawing" xmlns:wp="http://schemas.openxmlformats.org/drawingml/2006/wordprocessingDrawing" xmlns:w10="urn:schemas-microsoft-com:office:word" xmlns:w="http://schemas.openxmlformats.org/wordprocessingml/2006/main" xmlns:w14="http://schemas.microsoft.com/office/word/2010/wordml" xmlns:w15="http://schemas.microsoft.com/office/word/2012/wordml" xmlns:w16cex="http://schemas.microsoft.com/office/word/2018/wordml/cex" xmlns:w16cid="http://schemas.microsoft.com/office/word/2016/wordml/cid" xmlns:w16="http://schemas.microsoft.com/office/word/2018/wordml" xmlns:w16sdtdh="http://schemas.microsoft.com/office/word/2020/wordml/sdtdatahash" xmlns:w16se="http://schemas.microsoft.com/office/word/2015/wordml/symex" xmlns:wpg="http://schemas.microsoft.com/office/word/2010/wordprocessingGroup" xmlns:wpi="http://schemas.microsoft.com/office/word/2010/wordprocessingInk" xmlns:wne="http://schemas.microsoft.com/office/word/2006/wordml" xmlns:wps="http://schemas.microsoft.com/office/word/2010/wordprocessingShape" mc:Ignorable="w14 w15 w16se w16cid w16 w16cex w16sdtdh wp14">
   <w:abstractNum w:abstractNumId="0" w15:restartNumberingAfterBreak="0">
     <w:nsid w:val="00667C86"/>
     <w:multiLevelType w:val="hybridMultilevel"/>
@@ -6188,7 +6238,7 @@
 </file>
 
 <file path=word/styles.xml><?xml version="1.0" encoding="utf-8"?>
-<w:styles xmlns:mc="http://schemas.openxmlformats.org/markup-compatibility/2006" xmlns:r="http://schemas.openxmlformats.org/officeDocument/2006/relationships" xmlns:w="http://schemas.openxmlformats.org/wordprocessingml/2006/main" xmlns:w14="http://schemas.microsoft.com/office/word/2010/wordml" xmlns:w15="http://schemas.microsoft.com/office/word/2012/wordml" xmlns:w16cid="http://schemas.microsoft.com/office/word/2016/wordml/cid" xmlns:w16se="http://schemas.microsoft.com/office/word/2015/wordml/symex" mc:Ignorable="w14 w15 w16se w16cid">
+<w:styles xmlns:mc="http://schemas.openxmlformats.org/markup-compatibility/2006" xmlns:r="http://schemas.openxmlformats.org/officeDocument/2006/relationships" xmlns:w="http://schemas.openxmlformats.org/wordprocessingml/2006/main" xmlns:w14="http://schemas.microsoft.com/office/word/2010/wordml" xmlns:w15="http://schemas.microsoft.com/office/word/2012/wordml" xmlns:w16cex="http://schemas.microsoft.com/office/word/2018/wordml/cex" xmlns:w16cid="http://schemas.microsoft.com/office/word/2016/wordml/cid" xmlns:w16="http://schemas.microsoft.com/office/word/2018/wordml" xmlns:w16sdtdh="http://schemas.microsoft.com/office/word/2020/wordml/sdtdatahash" xmlns:w16se="http://schemas.microsoft.com/office/word/2015/wordml/symex" mc:Ignorable="w14 w15 w16se w16cid w16 w16cex w16sdtdh">
   <w:docDefaults>
     <w:rPrDefault>
       <w:rPr>

</xml_diff>